<commit_message>
Debug and Report have updated
</commit_message>
<xml_diff>
--- a/I992_Shnabel M.A_Lab1.docx
+++ b/I992_Shnabel M.A_Lab1.docx
@@ -801,7 +801,6 @@
                 <w:color w:val="000000"/>
                 <w:sz w:val="16"/>
                 <w:szCs w:val="24"/>
-                <w:lang w:val="en-GB"/>
               </w:rPr>
             </w:pPr>
           </w:p>
@@ -818,7 +817,6 @@
                 <w:color w:val="000000"/>
                 <w:sz w:val="16"/>
                 <w:szCs w:val="24"/>
-                <w:lang w:val="en-GB"/>
               </w:rPr>
             </w:pPr>
           </w:p>
@@ -842,7 +840,6 @@
                 <w:color w:val="000000"/>
                 <w:sz w:val="16"/>
                 <w:szCs w:val="24"/>
-                <w:lang w:val="en-GB"/>
               </w:rPr>
             </w:pPr>
           </w:p>
@@ -1811,16 +1808,7 @@
         <w:ind w:firstLine="709"/>
       </w:pPr>
       <w:r>
-        <w:t>Создать</w:t>
-      </w:r>
-      <w:r>
-        <w:t xml:space="preserve"> программу</w:t>
-      </w:r>
-      <w:r>
-        <w:t xml:space="preserve"> на языке С</w:t>
-      </w:r>
-      <w:r>
-        <w:t>, которая выводит имя</w:t>
+        <w:t>Создать программу на языке С, которая выводит имя</w:t>
       </w:r>
       <w:r>
         <w:t>, фамилию</w:t>
@@ -1849,9 +1837,6 @@
       </w:r>
       <w:proofErr w:type="spellEnd"/>
       <w:r>
-        <w:rPr>
-          <w:lang w:val="en-US"/>
-        </w:rPr>
         <w:t xml:space="preserve"> </w:t>
       </w:r>
       <w:r>
@@ -1863,13 +1848,13 @@
       </w:r>
       <w:proofErr w:type="spellEnd"/>
       <w:r>
-        <w:t xml:space="preserve">, </w:t>
-      </w:r>
-      <w:r>
-        <w:rPr>
-          <w:lang w:val="en-US"/>
-        </w:rPr>
-        <w:t>DEBUG</w:t>
+        <w:t>,</w:t>
+      </w:r>
+      <w:r>
+        <w:rPr>
+          <w:lang w:val="en-US"/>
+        </w:rPr>
+        <w:t xml:space="preserve"> debug</w:t>
       </w:r>
       <w:r>
         <w:t xml:space="preserve"> и </w:t>
@@ -1928,17 +1913,35 @@
           <w:rFonts w:ascii="Courier New" w:eastAsia="Times New Roman" w:hAnsi="Courier New" w:cs="Courier New"/>
           <w:sz w:val="24"/>
           <w:szCs w:val="24"/>
-          <w:lang w:val="en-US" w:eastAsia="ru-RU"/>
-        </w:rPr>
-      </w:pPr>
-      <w:r>
-        <w:rPr>
-          <w:rFonts w:ascii="Courier New" w:eastAsia="Times New Roman" w:hAnsi="Courier New" w:cs="Courier New"/>
-          <w:sz w:val="24"/>
-          <w:szCs w:val="24"/>
-          <w:lang w:val="en-US" w:eastAsia="ru-RU"/>
-        </w:rPr>
-        <w:t>#include &lt;</w:t>
+          <w:lang w:eastAsia="ru-RU"/>
+        </w:rPr>
+      </w:pPr>
+      <w:r>
+        <w:rPr>
+          <w:rFonts w:ascii="Courier New" w:eastAsia="Times New Roman" w:hAnsi="Courier New" w:cs="Courier New"/>
+          <w:sz w:val="24"/>
+          <w:szCs w:val="24"/>
+          <w:lang w:eastAsia="ru-RU"/>
+        </w:rPr>
+        <w:t>#</w:t>
+      </w:r>
+      <w:r>
+        <w:rPr>
+          <w:rFonts w:ascii="Courier New" w:eastAsia="Times New Roman" w:hAnsi="Courier New" w:cs="Courier New"/>
+          <w:sz w:val="24"/>
+          <w:szCs w:val="24"/>
+          <w:lang w:val="en-US" w:eastAsia="ru-RU"/>
+        </w:rPr>
+        <w:t>include</w:t>
+      </w:r>
+      <w:r>
+        <w:rPr>
+          <w:rFonts w:ascii="Courier New" w:eastAsia="Times New Roman" w:hAnsi="Courier New" w:cs="Courier New"/>
+          <w:sz w:val="24"/>
+          <w:szCs w:val="24"/>
+          <w:lang w:eastAsia="ru-RU"/>
+        </w:rPr>
+        <w:t xml:space="preserve"> &lt;</w:t>
       </w:r>
       <w:proofErr w:type="spellStart"/>
       <w:r>
@@ -1948,7 +1951,7 @@
           <w:szCs w:val="24"/>
           <w:lang w:val="en-US" w:eastAsia="ru-RU"/>
         </w:rPr>
-        <w:t>stdio.h</w:t>
+        <w:t>stdio</w:t>
       </w:r>
       <w:proofErr w:type="spellEnd"/>
       <w:r>
@@ -1956,7 +1959,25 @@
           <w:rFonts w:ascii="Courier New" w:eastAsia="Times New Roman" w:hAnsi="Courier New" w:cs="Courier New"/>
           <w:sz w:val="24"/>
           <w:szCs w:val="24"/>
-          <w:lang w:val="en-US" w:eastAsia="ru-RU"/>
+          <w:lang w:eastAsia="ru-RU"/>
+        </w:rPr>
+        <w:t>.</w:t>
+      </w:r>
+      <w:r>
+        <w:rPr>
+          <w:rFonts w:ascii="Courier New" w:eastAsia="Times New Roman" w:hAnsi="Courier New" w:cs="Courier New"/>
+          <w:sz w:val="24"/>
+          <w:szCs w:val="24"/>
+          <w:lang w:val="en-US" w:eastAsia="ru-RU"/>
+        </w:rPr>
+        <w:t>h</w:t>
+      </w:r>
+      <w:r>
+        <w:rPr>
+          <w:rFonts w:ascii="Courier New" w:eastAsia="Times New Roman" w:hAnsi="Courier New" w:cs="Courier New"/>
+          <w:sz w:val="24"/>
+          <w:szCs w:val="24"/>
+          <w:lang w:eastAsia="ru-RU"/>
         </w:rPr>
         <w:t>&gt;</w:t>
       </w:r>
@@ -1970,7 +1991,7 @@
           <w:rFonts w:ascii="Courier New" w:eastAsia="Times New Roman" w:hAnsi="Courier New" w:cs="Courier New"/>
           <w:sz w:val="24"/>
           <w:szCs w:val="24"/>
-          <w:lang w:val="en-US" w:eastAsia="ru-RU"/>
+          <w:lang w:eastAsia="ru-RU"/>
         </w:rPr>
       </w:pPr>
     </w:p>
@@ -2144,15 +2165,15 @@
           <w:rFonts w:ascii="Courier New" w:eastAsia="Times New Roman" w:hAnsi="Courier New" w:cs="Courier New"/>
           <w:sz w:val="24"/>
           <w:szCs w:val="24"/>
-          <w:lang w:eastAsia="ru-RU"/>
-        </w:rPr>
-      </w:pPr>
-      <w:r>
-        <w:rPr>
-          <w:rFonts w:ascii="Courier New" w:eastAsia="Times New Roman" w:hAnsi="Courier New" w:cs="Courier New"/>
-          <w:sz w:val="24"/>
-          <w:szCs w:val="24"/>
-          <w:lang w:eastAsia="ru-RU"/>
+          <w:lang w:val="en-US" w:eastAsia="ru-RU"/>
+        </w:rPr>
+      </w:pPr>
+      <w:r>
+        <w:rPr>
+          <w:rFonts w:ascii="Courier New" w:eastAsia="Times New Roman" w:hAnsi="Courier New" w:cs="Courier New"/>
+          <w:sz w:val="24"/>
+          <w:szCs w:val="24"/>
+          <w:lang w:val="en-US" w:eastAsia="ru-RU"/>
         </w:rPr>
         <w:t>}</w:t>
       </w:r>
@@ -2166,15 +2187,15 @@
           <w:rFonts w:ascii="Courier New" w:hAnsi="Courier New" w:cs="Courier New"/>
           <w:sz w:val="24"/>
           <w:szCs w:val="24"/>
-          <w:lang w:eastAsia="ru-RU"/>
-        </w:rPr>
-      </w:pPr>
-      <w:r>
-        <w:rPr>
-          <w:rFonts w:ascii="Courier New" w:hAnsi="Courier New" w:cs="Courier New"/>
-          <w:sz w:val="24"/>
-          <w:szCs w:val="24"/>
-          <w:lang w:eastAsia="ru-RU"/>
+          <w:lang w:val="en-US" w:eastAsia="ru-RU"/>
+        </w:rPr>
+      </w:pPr>
+      <w:r>
+        <w:rPr>
+          <w:rFonts w:ascii="Courier New" w:hAnsi="Courier New" w:cs="Courier New"/>
+          <w:sz w:val="24"/>
+          <w:szCs w:val="24"/>
+          <w:lang w:val="en-US" w:eastAsia="ru-RU"/>
         </w:rPr>
         <w:tab/>
       </w:r>
@@ -2182,35 +2203,133 @@
     <w:p>
       <w:pPr>
         <w:pStyle w:val="1"/>
-      </w:pPr>
-      <w:r>
-        <w:t xml:space="preserve">Листинг программы </w:t>
+        <w:rPr>
+          <w:lang w:val="en-US"/>
+        </w:rPr>
+      </w:pPr>
+      <w:r>
+        <w:t>Листинг</w:t>
+      </w:r>
+      <w:r>
+        <w:rPr>
+          <w:lang w:val="en-US"/>
+        </w:rPr>
+        <w:t xml:space="preserve"> </w:t>
+      </w:r>
+      <w:r>
+        <w:t>программы</w:t>
+      </w:r>
+      <w:r>
+        <w:rPr>
+          <w:lang w:val="en-US"/>
+        </w:rPr>
+        <w:t xml:space="preserve"> </w:t>
+      </w:r>
+      <w:r>
+        <w:rPr>
+          <w:lang w:val="en-US"/>
+        </w:rPr>
+        <w:t>mshni</w:t>
+      </w:r>
+      <w:r>
+        <w:rPr>
+          <w:lang w:val="en-US"/>
+        </w:rPr>
+        <w:t>992</w:t>
+      </w:r>
+      <w:r>
+        <w:rPr>
+          <w:lang w:val="en-US"/>
+        </w:rPr>
+        <w:t>second</w:t>
+      </w:r>
+      <w:r>
+        <w:rPr>
+          <w:lang w:val="en-US"/>
+        </w:rPr>
+        <w:t>.</w:t>
+      </w:r>
+      <w:r>
+        <w:rPr>
+          <w:lang w:val="en-US"/>
+        </w:rPr>
+        <w:t>c</w:t>
+      </w:r>
+    </w:p>
+    <w:p>
+      <w:pPr>
+        <w:ind w:firstLine="142"/>
+        <w:rPr>
+          <w:rFonts w:ascii="Courier New" w:hAnsi="Courier New" w:cs="Courier New"/>
+          <w:sz w:val="24"/>
+          <w:szCs w:val="24"/>
+          <w:lang w:val="en-US"/>
+        </w:rPr>
+      </w:pPr>
+      <w:r>
+        <w:rPr>
+          <w:rFonts w:ascii="Courier New" w:hAnsi="Courier New" w:cs="Courier New"/>
+          <w:sz w:val="24"/>
+          <w:szCs w:val="24"/>
+          <w:lang w:val="en-US"/>
+        </w:rPr>
+        <w:t>#</w:t>
+      </w:r>
+      <w:r>
+        <w:rPr>
+          <w:rFonts w:ascii="Courier New" w:hAnsi="Courier New" w:cs="Courier New"/>
+          <w:sz w:val="24"/>
+          <w:szCs w:val="24"/>
+          <w:lang w:val="en-US"/>
+        </w:rPr>
+        <w:t>include</w:t>
+      </w:r>
+      <w:r>
+        <w:rPr>
+          <w:rFonts w:ascii="Courier New" w:hAnsi="Courier New" w:cs="Courier New"/>
+          <w:sz w:val="24"/>
+          <w:szCs w:val="24"/>
+          <w:lang w:val="en-US"/>
+        </w:rPr>
+        <w:t xml:space="preserve"> &lt;</w:t>
       </w:r>
       <w:proofErr w:type="spellStart"/>
       <w:r>
         <w:rPr>
-          <w:lang w:val="en-US"/>
-        </w:rPr>
-        <w:t>mshni</w:t>
+          <w:rFonts w:ascii="Courier New" w:hAnsi="Courier New" w:cs="Courier New"/>
+          <w:sz w:val="24"/>
+          <w:szCs w:val="24"/>
+          <w:lang w:val="en-US"/>
+        </w:rPr>
+        <w:t>stdio</w:t>
+      </w:r>
+      <w:r>
+        <w:rPr>
+          <w:rFonts w:ascii="Courier New" w:hAnsi="Courier New" w:cs="Courier New"/>
+          <w:sz w:val="24"/>
+          <w:szCs w:val="24"/>
+          <w:lang w:val="en-US"/>
+        </w:rPr>
+        <w:t>.</w:t>
+      </w:r>
+      <w:r>
+        <w:rPr>
+          <w:rFonts w:ascii="Courier New" w:hAnsi="Courier New" w:cs="Courier New"/>
+          <w:sz w:val="24"/>
+          <w:szCs w:val="24"/>
+          <w:lang w:val="en-US"/>
+        </w:rPr>
+        <w:t>h</w:t>
       </w:r>
       <w:proofErr w:type="spellEnd"/>
       <w:r>
-        <w:t>992</w:t>
-      </w:r>
-      <w:r>
-        <w:rPr>
-          <w:lang w:val="en-US"/>
-        </w:rPr>
-        <w:t>second</w:t>
-      </w:r>
-      <w:r>
-        <w:t>.</w:t>
-      </w:r>
-      <w:r>
-        <w:rPr>
-          <w:lang w:val="en-US"/>
-        </w:rPr>
-        <w:t>c</w:t>
+        <w:rPr>
+          <w:rFonts w:ascii="Courier New" w:hAnsi="Courier New" w:cs="Courier New"/>
+          <w:sz w:val="24"/>
+          <w:szCs w:val="24"/>
+          <w:lang w:val="en-US"/>
+        </w:rPr>
+        <w:t>&gt;</w:t>
       </w:r>
     </w:p>
     <w:p>
@@ -2220,77 +2339,7 @@
           <w:rFonts w:ascii="Courier New" w:hAnsi="Courier New" w:cs="Courier New"/>
           <w:sz w:val="24"/>
           <w:szCs w:val="24"/>
-        </w:rPr>
-      </w:pPr>
-      <w:r>
-        <w:rPr>
-          <w:rFonts w:ascii="Courier New" w:hAnsi="Courier New" w:cs="Courier New"/>
-          <w:sz w:val="24"/>
-          <w:szCs w:val="24"/>
-        </w:rPr>
-        <w:t>#</w:t>
-      </w:r>
-      <w:r>
-        <w:rPr>
-          <w:rFonts w:ascii="Courier New" w:hAnsi="Courier New" w:cs="Courier New"/>
-          <w:sz w:val="24"/>
-          <w:szCs w:val="24"/>
-          <w:lang w:val="en-US"/>
-        </w:rPr>
-        <w:t>include</w:t>
-      </w:r>
-      <w:r>
-        <w:rPr>
-          <w:rFonts w:ascii="Courier New" w:hAnsi="Courier New" w:cs="Courier New"/>
-          <w:sz w:val="24"/>
-          <w:szCs w:val="24"/>
-        </w:rPr>
-        <w:t xml:space="preserve"> &lt;</w:t>
-      </w:r>
-      <w:proofErr w:type="spellStart"/>
-      <w:r>
-        <w:rPr>
-          <w:rFonts w:ascii="Courier New" w:hAnsi="Courier New" w:cs="Courier New"/>
-          <w:sz w:val="24"/>
-          <w:szCs w:val="24"/>
-          <w:lang w:val="en-US"/>
-        </w:rPr>
-        <w:t>stdio</w:t>
-      </w:r>
-      <w:proofErr w:type="spellEnd"/>
-      <w:r>
-        <w:rPr>
-          <w:rFonts w:ascii="Courier New" w:hAnsi="Courier New" w:cs="Courier New"/>
-          <w:sz w:val="24"/>
-          <w:szCs w:val="24"/>
-        </w:rPr>
-        <w:t>.</w:t>
-      </w:r>
-      <w:r>
-        <w:rPr>
-          <w:rFonts w:ascii="Courier New" w:hAnsi="Courier New" w:cs="Courier New"/>
-          <w:sz w:val="24"/>
-          <w:szCs w:val="24"/>
-          <w:lang w:val="en-US"/>
-        </w:rPr>
-        <w:t>h</w:t>
-      </w:r>
-      <w:r>
-        <w:rPr>
-          <w:rFonts w:ascii="Courier New" w:hAnsi="Courier New" w:cs="Courier New"/>
-          <w:sz w:val="24"/>
-          <w:szCs w:val="24"/>
-        </w:rPr>
-        <w:t>&gt;</w:t>
-      </w:r>
-    </w:p>
-    <w:p>
-      <w:pPr>
-        <w:ind w:firstLine="142"/>
-        <w:rPr>
-          <w:rFonts w:ascii="Courier New" w:hAnsi="Courier New" w:cs="Courier New"/>
-          <w:sz w:val="24"/>
-          <w:szCs w:val="24"/>
+          <w:lang w:val="en-US"/>
         </w:rPr>
       </w:pPr>
     </w:p>
@@ -2596,14 +2645,12 @@
       <w:r>
         <w:t xml:space="preserve">Листинг </w:t>
       </w:r>
-      <w:proofErr w:type="spellStart"/>
       <w:r>
         <w:rPr>
           <w:lang w:val="en-US"/>
         </w:rPr>
         <w:t>Makefile</w:t>
       </w:r>
-      <w:proofErr w:type="spellEnd"/>
     </w:p>
     <w:p>
       <w:pPr>
@@ -2897,50 +2944,7 @@
           <w:rFonts w:ascii="Courier New" w:hAnsi="Courier New" w:cs="Courier New"/>
           <w:sz w:val="24"/>
           <w:szCs w:val="24"/>
-        </w:rPr>
-      </w:pPr>
-      <w:r>
-        <w:rPr>
-          <w:rFonts w:ascii="Courier New" w:hAnsi="Courier New" w:cs="Courier New"/>
-          <w:sz w:val="24"/>
-          <w:szCs w:val="24"/>
-          <w:lang w:val="en-US"/>
-        </w:rPr>
-        <w:t>DEBUG</w:t>
-      </w:r>
-      <w:r>
-        <w:rPr>
-          <w:rFonts w:ascii="Courier New" w:hAnsi="Courier New" w:cs="Courier New"/>
-          <w:sz w:val="24"/>
-          <w:szCs w:val="24"/>
-        </w:rPr>
-        <w:t>: -</w:t>
-      </w:r>
-      <w:r>
-        <w:rPr>
-          <w:rFonts w:ascii="Courier New" w:hAnsi="Courier New" w:cs="Courier New"/>
-          <w:sz w:val="24"/>
-          <w:szCs w:val="24"/>
-          <w:lang w:val="en-US"/>
-        </w:rPr>
-        <w:t>g</w:t>
-      </w:r>
-    </w:p>
-    <w:p>
-      <w:pPr>
-        <w:rPr>
-          <w:rFonts w:ascii="Courier New" w:hAnsi="Courier New" w:cs="Courier New"/>
-          <w:sz w:val="24"/>
-          <w:szCs w:val="24"/>
-        </w:rPr>
-      </w:pPr>
-    </w:p>
-    <w:p>
-      <w:pPr>
-        <w:rPr>
-          <w:rFonts w:ascii="Courier New" w:hAnsi="Courier New" w:cs="Courier New"/>
-          <w:sz w:val="24"/>
-          <w:szCs w:val="24"/>
+          <w:lang w:val="en-US"/>
         </w:rPr>
       </w:pPr>
       <w:proofErr w:type="gramStart"/>
@@ -2951,6 +2955,86 @@
           <w:szCs w:val="24"/>
           <w:lang w:val="en-US"/>
         </w:rPr>
+        <w:t>debug</w:t>
+      </w:r>
+      <w:proofErr w:type="gramEnd"/>
+      <w:r>
+        <w:rPr>
+          <w:rFonts w:ascii="Courier New" w:hAnsi="Courier New" w:cs="Courier New"/>
+          <w:sz w:val="24"/>
+          <w:szCs w:val="24"/>
+          <w:lang w:val="en-US"/>
+        </w:rPr>
+        <w:t>: all</w:t>
+      </w:r>
+    </w:p>
+    <w:p>
+      <w:pPr>
+        <w:rPr>
+          <w:rFonts w:ascii="Courier New" w:hAnsi="Courier New" w:cs="Courier New"/>
+          <w:sz w:val="24"/>
+          <w:szCs w:val="24"/>
+          <w:lang w:val="en-US"/>
+        </w:rPr>
+      </w:pPr>
+      <w:r>
+        <w:rPr>
+          <w:rFonts w:ascii="Courier New" w:hAnsi="Courier New" w:cs="Courier New"/>
+          <w:sz w:val="24"/>
+          <w:szCs w:val="24"/>
+          <w:lang w:val="en-US"/>
+        </w:rPr>
+        <w:tab/>
+      </w:r>
+      <w:proofErr w:type="gramStart"/>
+      <w:r>
+        <w:rPr>
+          <w:rFonts w:ascii="Courier New" w:hAnsi="Courier New" w:cs="Courier New"/>
+          <w:sz w:val="24"/>
+          <w:szCs w:val="24"/>
+          <w:lang w:val="en-US"/>
+        </w:rPr>
+        <w:t>make</w:t>
+      </w:r>
+      <w:proofErr w:type="gramEnd"/>
+      <w:r>
+        <w:rPr>
+          <w:rFonts w:ascii="Courier New" w:hAnsi="Courier New" w:cs="Courier New"/>
+          <w:sz w:val="24"/>
+          <w:szCs w:val="24"/>
+          <w:lang w:val="en-US"/>
+        </w:rPr>
+        <w:t xml:space="preserve"> --debug</w:t>
+      </w:r>
+      <w:bookmarkStart w:id="1" w:name="_GoBack"/>
+      <w:bookmarkEnd w:id="1"/>
+    </w:p>
+    <w:p>
+      <w:pPr>
+        <w:rPr>
+          <w:rFonts w:ascii="Courier New" w:hAnsi="Courier New" w:cs="Courier New"/>
+          <w:sz w:val="24"/>
+          <w:szCs w:val="24"/>
+          <w:lang w:val="en-US"/>
+        </w:rPr>
+      </w:pPr>
+    </w:p>
+    <w:p>
+      <w:pPr>
+        <w:rPr>
+          <w:rFonts w:ascii="Courier New" w:hAnsi="Courier New" w:cs="Courier New"/>
+          <w:sz w:val="24"/>
+          <w:szCs w:val="24"/>
+        </w:rPr>
+      </w:pPr>
+      <w:proofErr w:type="gramStart"/>
+      <w:r>
+        <w:rPr>
+          <w:rFonts w:ascii="Courier New" w:hAnsi="Courier New" w:cs="Courier New"/>
+          <w:sz w:val="24"/>
+          <w:szCs w:val="24"/>
+          <w:lang w:val="en-US"/>
+        </w:rPr>
         <w:t>clean</w:t>
       </w:r>
       <w:proofErr w:type="gramEnd"/>
@@ -2969,7 +3053,6 @@
           <w:rFonts w:ascii="Courier New" w:hAnsi="Courier New" w:cs="Courier New"/>
           <w:sz w:val="24"/>
           <w:szCs w:val="24"/>
-          <w:lang w:val="en-US"/>
         </w:rPr>
       </w:pPr>
       <w:r>
@@ -3010,24 +3093,6 @@
         </w:rPr>
         <w:t>o</w:t>
       </w:r>
-      <w:r>
-        <w:rPr>
-          <w:rFonts w:ascii="Courier New" w:hAnsi="Courier New" w:cs="Courier New"/>
-          <w:sz w:val="24"/>
-          <w:szCs w:val="24"/>
-          <w:lang w:val="en-US"/>
-        </w:rPr>
-        <w:t>ut</w:t>
-      </w:r>
-    </w:p>
-    <w:p>
-      <w:pPr>
-        <w:rPr>
-          <w:rFonts w:ascii="Courier New" w:hAnsi="Courier New" w:cs="Courier New"/>
-          <w:sz w:val="24"/>
-          <w:szCs w:val="24"/>
-        </w:rPr>
-      </w:pPr>
     </w:p>
     <w:p>
       <w:pPr>
@@ -3227,31 +3292,34 @@
       <w:r>
         <w:t>.</w:t>
       </w:r>
-      <w:bookmarkStart w:id="1" w:name="_GoBack"/>
-      <w:bookmarkEnd w:id="1"/>
     </w:p>
     <w:p>
       <w:pPr>
         <w:pStyle w:val="1"/>
-        <w:rPr>
-          <w:lang w:val="en-US"/>
-        </w:rPr>
       </w:pPr>
       <w:r>
         <w:t>Листинг</w:t>
       </w:r>
       <w:r>
-        <w:rPr>
-          <w:lang w:val="en-US"/>
-        </w:rPr>
         <w:t xml:space="preserve"> </w:t>
       </w:r>
       <w:r>
         <w:rPr>
           <w:lang w:val="en-US"/>
         </w:rPr>
-        <w:t>test.sh</w:t>
-      </w:r>
+        <w:t>test</w:t>
+      </w:r>
+      <w:r>
+        <w:t>.</w:t>
+      </w:r>
+      <w:proofErr w:type="spellStart"/>
+      <w:r>
+        <w:rPr>
+          <w:lang w:val="en-US"/>
+        </w:rPr>
+        <w:t>sh</w:t>
+      </w:r>
+      <w:proofErr w:type="spellEnd"/>
     </w:p>
     <w:p>
       <w:pPr>
@@ -3537,7 +3605,7 @@
           <w:rFonts w:ascii="Courier New" w:eastAsia="Times New Roman" w:hAnsi="Courier New" w:cs="Courier New"/>
           <w:sz w:val="24"/>
           <w:szCs w:val="24"/>
-          <w:lang w:val="en-US" w:eastAsia="ru-RU"/>
+          <w:lang w:eastAsia="ru-RU"/>
         </w:rPr>
       </w:pPr>
       <w:proofErr w:type="gramStart"/>
@@ -3559,7 +3627,7 @@
           <w:rFonts w:ascii="Courier New" w:eastAsia="Times New Roman" w:hAnsi="Courier New" w:cs="Courier New"/>
           <w:sz w:val="24"/>
           <w:szCs w:val="24"/>
-          <w:lang w:val="en-US" w:eastAsia="ru-RU"/>
+          <w:lang w:eastAsia="ru-RU"/>
         </w:rPr>
       </w:pPr>
     </w:p>
@@ -3570,7 +3638,7 @@
           <w:rFonts w:ascii="Courier New" w:eastAsia="Times New Roman" w:hAnsi="Courier New" w:cs="Courier New"/>
           <w:sz w:val="24"/>
           <w:szCs w:val="24"/>
-          <w:lang w:val="en-US" w:eastAsia="ru-RU"/>
+          <w:lang w:eastAsia="ru-RU"/>
         </w:rPr>
       </w:pPr>
       <w:proofErr w:type="spellStart"/>
@@ -3618,19 +3686,7 @@
         <w:rPr>
           <w:szCs w:val="28"/>
         </w:rPr>
-        <w:t xml:space="preserve">Этот скрипт </w:t>
-      </w:r>
-      <w:r>
-        <w:rPr>
-          <w:szCs w:val="28"/>
-        </w:rPr>
-        <w:t xml:space="preserve">определяет ожидаемый </w:t>
-      </w:r>
-      <w:r>
-        <w:rPr>
-          <w:szCs w:val="28"/>
-        </w:rPr>
-        <w:t xml:space="preserve">вывод </w:t>
+        <w:t xml:space="preserve">Этот скрипт определяет ожидаемый вывод </w:t>
       </w:r>
       <w:proofErr w:type="spellStart"/>
       <w:r>
@@ -3655,7 +3711,6 @@
         </w:rPr>
         <w:t xml:space="preserve">пускает собранную с помощью </w:t>
       </w:r>
-      <w:proofErr w:type="spellStart"/>
       <w:r>
         <w:rPr>
           <w:szCs w:val="28"/>
@@ -3663,7 +3718,6 @@
         </w:rPr>
         <w:t>Makefile</w:t>
       </w:r>
-      <w:proofErr w:type="spellEnd"/>
       <w:r>
         <w:rPr>
           <w:szCs w:val="28"/>
@@ -3878,19 +3932,7 @@
         <w:rPr>
           <w:szCs w:val="28"/>
         </w:rPr>
-        <w:t xml:space="preserve">Рисунок 2 – </w:t>
-      </w:r>
-      <w:r>
-        <w:rPr>
-          <w:szCs w:val="28"/>
-        </w:rPr>
-        <w:t>Результат</w:t>
-      </w:r>
-      <w:r>
-        <w:rPr>
-          <w:szCs w:val="28"/>
-        </w:rPr>
-        <w:t xml:space="preserve"> очистки с помощью </w:t>
+        <w:t xml:space="preserve">Рисунок 2 – Результат очистки с помощью </w:t>
       </w:r>
       <w:proofErr w:type="spellStart"/>
       <w:r>

</xml_diff>